<commit_message>
Update the Class Diagram and the Design Decision document
</commit_message>
<xml_diff>
--- a/document/assignment03/Design Decisions.docx
+++ b/document/assignment03/Design Decisions.docx
@@ -64,63 +64,7 @@
           <w:sz w:val="20"/>
           <w:szCs w:val="20"/>
         </w:rPr>
-        <w:t>Before describing the design decisions, we would like to provide a brief overview of our software by summarizing t</w:t>
-      </w:r>
-      <w:r>
-        <w:rPr>
-          <w:rFonts w:ascii="Calibri" w:hAnsi="Calibri" w:cs="Calibri"/>
-          <w:sz w:val="20"/>
-          <w:szCs w:val="20"/>
-        </w:rPr>
-        <w:t>he</w:t>
-      </w:r>
-      <w:r>
-        <w:rPr>
-          <w:rFonts w:ascii="Calibri" w:hAnsi="Calibri" w:cs="Calibri"/>
-          <w:sz w:val="20"/>
-          <w:szCs w:val="20"/>
-        </w:rPr>
-        <w:t xml:space="preserve"> </w:t>
-      </w:r>
-      <w:r>
-        <w:rPr>
-          <w:rFonts w:ascii="Calibri" w:hAnsi="Calibri" w:cs="Calibri"/>
-          <w:sz w:val="20"/>
-          <w:szCs w:val="20"/>
-        </w:rPr>
-        <w:t xml:space="preserve">classes </w:t>
-      </w:r>
-      <w:r>
-        <w:rPr>
-          <w:rFonts w:ascii="Calibri" w:hAnsi="Calibri" w:cs="Calibri"/>
-          <w:sz w:val="20"/>
-          <w:szCs w:val="20"/>
-        </w:rPr>
-        <w:t xml:space="preserve">used in our software </w:t>
-      </w:r>
-      <w:r>
-        <w:rPr>
-          <w:rFonts w:ascii="Calibri" w:hAnsi="Calibri" w:cs="Calibri"/>
-          <w:sz w:val="20"/>
-          <w:szCs w:val="20"/>
-        </w:rPr>
-        <w:t xml:space="preserve">and </w:t>
-      </w:r>
-      <w:r>
-        <w:rPr>
-          <w:rFonts w:ascii="Calibri" w:hAnsi="Calibri" w:cs="Calibri"/>
-          <w:sz w:val="20"/>
-          <w:szCs w:val="20"/>
-        </w:rPr>
-        <w:t xml:space="preserve">their </w:t>
-      </w:r>
-      <w:r>
-        <w:rPr>
-          <w:rFonts w:ascii="Calibri" w:hAnsi="Calibri" w:cs="Calibri"/>
-          <w:sz w:val="20"/>
-          <w:szCs w:val="20"/>
-        </w:rPr>
-        <w:t>responsibilities:</w:t>
+        <w:t>Before describing the design decisions, we would like to provide a brief overview of our software by summarizing the classes used in our software and their responsibilities:</w:t>
       </w:r>
     </w:p>
     <w:tbl>
@@ -220,7 +164,6 @@
                 <w:szCs w:val="20"/>
               </w:rPr>
             </w:pPr>
-            <w:proofErr w:type="spellStart"/>
             <w:r>
               <w:rPr>
                 <w:rFonts w:ascii="Consolas" w:hAnsi="Consolas" w:cs="Calibri"/>
@@ -229,7 +172,6 @@
               </w:rPr>
               <w:t>MainFrame</w:t>
             </w:r>
-            <w:proofErr w:type="spellEnd"/>
           </w:p>
         </w:tc>
         <w:tc>
@@ -257,23 +199,13 @@
               </w:rPr>
               <w:t xml:space="preserve">This class is the starting point for our application and contains the </w:t>
             </w:r>
-            <w:proofErr w:type="gramStart"/>
             <w:r>
               <w:rPr>
                 <w:rFonts w:ascii="Consolas" w:hAnsi="Consolas" w:cs="Calibri"/>
                 <w:sz w:val="20"/>
                 <w:szCs w:val="20"/>
               </w:rPr>
-              <w:t>main(</w:t>
-            </w:r>
-            <w:proofErr w:type="gramEnd"/>
-            <w:r>
-              <w:rPr>
-                <w:rFonts w:ascii="Consolas" w:hAnsi="Consolas" w:cs="Calibri"/>
-                <w:sz w:val="20"/>
-                <w:szCs w:val="20"/>
-              </w:rPr>
-              <w:t>)</w:t>
+              <w:t>main()</w:t>
             </w:r>
             <w:r>
               <w:rPr>
@@ -283,7 +215,6 @@
               </w:rPr>
               <w:t xml:space="preserve">. It extends </w:t>
             </w:r>
-            <w:proofErr w:type="spellStart"/>
             <w:r>
               <w:rPr>
                 <w:rFonts w:ascii="Consolas" w:hAnsi="Consolas" w:cs="Calibri"/>
@@ -292,62 +223,13 @@
               </w:rPr>
               <w:t>JFrame</w:t>
             </w:r>
-            <w:proofErr w:type="spellEnd"/>
             <w:r>
               <w:rPr>
                 <w:rFonts w:ascii="Calibri" w:hAnsi="Calibri" w:cs="Calibri"/>
                 <w:sz w:val="20"/>
                 <w:szCs w:val="20"/>
               </w:rPr>
-              <w:t xml:space="preserve"> to display a GUI, and </w:t>
-            </w:r>
-            <w:r>
-              <w:rPr>
-                <w:rFonts w:ascii="Calibri" w:hAnsi="Calibri" w:cs="Calibri"/>
-                <w:sz w:val="20"/>
-                <w:szCs w:val="20"/>
-              </w:rPr>
-              <w:t>comprises of</w:t>
-            </w:r>
-            <w:r>
-              <w:rPr>
-                <w:rFonts w:ascii="Calibri" w:hAnsi="Calibri" w:cs="Calibri"/>
-                <w:sz w:val="20"/>
-                <w:szCs w:val="20"/>
-              </w:rPr>
-              <w:t xml:space="preserve"> a panel to display the graphical data and a menu bar </w:t>
-            </w:r>
-            <w:r>
-              <w:rPr>
-                <w:rFonts w:ascii="Calibri" w:hAnsi="Calibri" w:cs="Calibri"/>
-                <w:sz w:val="20"/>
-                <w:szCs w:val="20"/>
-              </w:rPr>
-              <w:t>that</w:t>
-            </w:r>
-            <w:r>
-              <w:rPr>
-                <w:rFonts w:ascii="Calibri" w:hAnsi="Calibri" w:cs="Calibri"/>
-                <w:sz w:val="20"/>
-                <w:szCs w:val="20"/>
-              </w:rPr>
-              <w:t xml:space="preserve"> </w:t>
-            </w:r>
-            <w:r>
-              <w:rPr>
-                <w:rFonts w:ascii="Calibri" w:hAnsi="Calibri" w:cs="Calibri"/>
-                <w:sz w:val="20"/>
-                <w:szCs w:val="20"/>
-              </w:rPr>
-              <w:t>contains</w:t>
-            </w:r>
-            <w:r>
-              <w:rPr>
-                <w:rFonts w:ascii="Calibri" w:hAnsi="Calibri" w:cs="Calibri"/>
-                <w:sz w:val="20"/>
-                <w:szCs w:val="20"/>
-              </w:rPr>
-              <w:t xml:space="preserve"> functions like New, Load, and Save.</w:t>
+              <w:t xml:space="preserve"> to display a GUI, and comprises of a panel to display the graphical data and a menu bar that contains functions like New, Load, and Save.</w:t>
             </w:r>
           </w:p>
         </w:tc>
@@ -405,23 +287,7 @@
                 <w:sz w:val="20"/>
                 <w:szCs w:val="20"/>
               </w:rPr>
-              <w:t xml:space="preserve">This class is the data structure for a city (node in the shortest path graph). It contains methods to draw the city and </w:t>
-            </w:r>
-            <w:r>
-              <w:rPr>
-                <w:rFonts w:ascii="Calibri" w:hAnsi="Calibri" w:cs="Calibri"/>
-                <w:sz w:val="20"/>
-                <w:szCs w:val="20"/>
-              </w:rPr>
-              <w:t xml:space="preserve">also </w:t>
-            </w:r>
-            <w:r>
-              <w:rPr>
-                <w:rFonts w:ascii="Calibri" w:hAnsi="Calibri" w:cs="Calibri"/>
-                <w:sz w:val="20"/>
-                <w:szCs w:val="20"/>
-              </w:rPr>
-              <w:t>the path from this city to another city.</w:t>
+              <w:t>This class is the data structure for a city (node in the shortest path graph). It contains methods to draw the city and also the path from this city to another city.</w:t>
             </w:r>
           </w:p>
         </w:tc>
@@ -505,7 +371,6 @@
                 <w:szCs w:val="20"/>
               </w:rPr>
             </w:pPr>
-            <w:proofErr w:type="spellStart"/>
             <w:r>
               <w:rPr>
                 <w:rFonts w:ascii="Consolas" w:hAnsi="Consolas" w:cs="Calibri"/>
@@ -514,7 +379,6 @@
               </w:rPr>
               <w:t>WorkSpace</w:t>
             </w:r>
-            <w:proofErr w:type="spellEnd"/>
           </w:p>
         </w:tc>
         <w:tc>
@@ -566,7 +430,6 @@
                 <w:szCs w:val="20"/>
               </w:rPr>
             </w:pPr>
-            <w:proofErr w:type="spellStart"/>
             <w:r>
               <w:rPr>
                 <w:rFonts w:ascii="Consolas" w:hAnsi="Consolas" w:cs="Calibri"/>
@@ -575,7 +438,6 @@
               </w:rPr>
               <w:t>WorkSpacePanel</w:t>
             </w:r>
-            <w:proofErr w:type="spellEnd"/>
           </w:p>
         </w:tc>
         <w:tc>
@@ -603,7 +465,6 @@
               </w:rPr>
               <w:t xml:space="preserve">This class extended </w:t>
             </w:r>
-            <w:proofErr w:type="spellStart"/>
             <w:r>
               <w:rPr>
                 <w:rFonts w:ascii="Consolas" w:hAnsi="Consolas" w:cs="Calibri"/>
@@ -612,38 +473,13 @@
               </w:rPr>
               <w:t>JPanel</w:t>
             </w:r>
-            <w:proofErr w:type="spellEnd"/>
             <w:r>
               <w:rPr>
                 <w:rFonts w:ascii="Calibri" w:hAnsi="Calibri" w:cs="Calibri"/>
                 <w:sz w:val="20"/>
                 <w:szCs w:val="20"/>
               </w:rPr>
-              <w:t xml:space="preserve"> and displays the graphical data</w:t>
-            </w:r>
-            <w:r>
-              <w:rPr>
-                <w:rFonts w:ascii="Calibri" w:hAnsi="Calibri" w:cs="Calibri"/>
-                <w:sz w:val="20"/>
-                <w:szCs w:val="20"/>
-              </w:rPr>
-              <w:t>. It also</w:t>
-            </w:r>
-            <w:r>
-              <w:rPr>
-                <w:rFonts w:ascii="Calibri" w:hAnsi="Calibri" w:cs="Calibri"/>
-                <w:sz w:val="20"/>
-                <w:szCs w:val="20"/>
-              </w:rPr>
-              <w:t xml:space="preserve"> allows the user to mark the cities with a mouse click and move the cities with a mouse drag operation</w:t>
-            </w:r>
-            <w:r>
-              <w:rPr>
-                <w:rFonts w:ascii="Calibri" w:hAnsi="Calibri" w:cs="Calibri"/>
-                <w:sz w:val="20"/>
-                <w:szCs w:val="20"/>
-              </w:rPr>
-              <w:t>.</w:t>
+              <w:t xml:space="preserve"> and displays the graphical data. It also allows the user to mark the cities with a mouse click and move the cities with a mouse drag operation.</w:t>
             </w:r>
           </w:p>
         </w:tc>
@@ -701,15 +537,7 @@
                 <w:sz w:val="20"/>
                 <w:szCs w:val="20"/>
               </w:rPr>
-              <w:t>This class implements a greedy algorithm for the Travelling Salesman Problem</w:t>
-            </w:r>
-            <w:r>
-              <w:rPr>
-                <w:rFonts w:ascii="Calibri" w:hAnsi="Calibri" w:cs="Calibri"/>
-                <w:sz w:val="20"/>
-                <w:szCs w:val="20"/>
-              </w:rPr>
-              <w:t>.</w:t>
+              <w:t>This class implements a greedy algorithm for the Travelling Salesman Problem.</w:t>
             </w:r>
           </w:p>
         </w:tc>
@@ -761,15 +589,63 @@
           <w:sz w:val="20"/>
           <w:szCs w:val="20"/>
         </w:rPr>
-        <w:t>In our software, we have implemented two design patterns - Singleton and Observer. </w:t>
-      </w:r>
-      <w:r>
-        <w:rPr>
-          <w:rFonts w:ascii="Calibri" w:hAnsi="Calibri" w:cs="Calibri"/>
-          <w:sz w:val="20"/>
-          <w:szCs w:val="20"/>
-        </w:rPr>
-        <w:t xml:space="preserve"> The following section describes the rationale behind our decisions:</w:t>
+        <w:t>In our software, the idea is to allow the user to add/move cities on the screen and whenever the cities are added/moved, the shortest path between the cities should be re-evaluated and updated on the screen in a real-time manner.</w:t>
+      </w:r>
+      <w:r>
+        <w:rPr>
+          <w:rFonts w:ascii="Calibri" w:hAnsi="Calibri" w:cs="Calibri"/>
+          <w:sz w:val="20"/>
+          <w:szCs w:val="20"/>
+        </w:rPr>
+        <w:t xml:space="preserve"> W</w:t>
+      </w:r>
+      <w:r>
+        <w:rPr>
+          <w:rFonts w:ascii="Calibri" w:hAnsi="Calibri" w:cs="Calibri"/>
+          <w:sz w:val="20"/>
+          <w:szCs w:val="20"/>
+        </w:rPr>
+        <w:t xml:space="preserve">e have implemented </w:t>
+      </w:r>
+      <w:r>
+        <w:rPr>
+          <w:rFonts w:ascii="Calibri" w:hAnsi="Calibri" w:cs="Calibri"/>
+          <w:sz w:val="20"/>
+          <w:szCs w:val="20"/>
+        </w:rPr>
+        <w:t xml:space="preserve">the </w:t>
+      </w:r>
+      <w:r>
+        <w:rPr>
+          <w:rFonts w:ascii="Calibri" w:hAnsi="Calibri" w:cs="Calibri"/>
+          <w:sz w:val="20"/>
+          <w:szCs w:val="20"/>
+        </w:rPr>
+        <w:t>Observer</w:t>
+      </w:r>
+      <w:r>
+        <w:rPr>
+          <w:rFonts w:ascii="Calibri" w:hAnsi="Calibri" w:cs="Calibri"/>
+          <w:sz w:val="20"/>
+          <w:szCs w:val="20"/>
+        </w:rPr>
+        <w:t xml:space="preserve"> pattern</w:t>
+      </w:r>
+      <w:r>
+        <w:rPr>
+          <w:rFonts w:ascii="Calibri" w:hAnsi="Calibri" w:cs="Calibri"/>
+          <w:sz w:val="20"/>
+          <w:szCs w:val="20"/>
+        </w:rPr>
+        <w:t>. </w:t>
+      </w:r>
+      <w:r>
+        <w:rPr>
+          <w:rFonts w:ascii="Calibri" w:hAnsi="Calibri" w:cs="Calibri"/>
+          <w:sz w:val="20"/>
+          <w:szCs w:val="20"/>
+        </w:rPr>
+        <w:t xml:space="preserve"> The following section describes the rationale behind our decision:</w:t>
       </w:r>
     </w:p>
     <w:p>
@@ -786,6 +662,7 @@
     <w:p>
       <w:pPr>
         <w:pStyle w:val="NoSpacing"/>
+        <w:spacing w:after="120"/>
         <w:jc w:val="both"/>
         <w:rPr>
           <w:rFonts w:ascii="Calibri" w:hAnsi="Calibri" w:cs="Calibri"/>
@@ -801,7 +678,17 @@
           <w:sz w:val="20"/>
           <w:szCs w:val="20"/>
         </w:rPr>
-        <w:t>Design Decision #1</w:t>
+        <w:t>Design Decision #</w:t>
+      </w:r>
+      <w:r>
+        <w:rPr>
+          <w:rFonts w:ascii="Calibri" w:hAnsi="Calibri" w:cs="Calibri"/>
+          <w:b/>
+          <w:bCs/>
+          <w:sz w:val="20"/>
+          <w:szCs w:val="20"/>
+        </w:rPr>
+        <w:t>1</w:t>
       </w:r>
       <w:r>
         <w:rPr>
@@ -811,7 +698,6 @@
         </w:rPr>
         <w:t xml:space="preserve">: Make the </w:t>
       </w:r>
-      <w:proofErr w:type="spellStart"/>
       <w:r>
         <w:rPr>
           <w:rFonts w:ascii="Consolas" w:hAnsi="Consolas" w:cs="Calibri"/>
@@ -820,14 +706,29 @@
         </w:rPr>
         <w:t>WorkSpace</w:t>
       </w:r>
-      <w:proofErr w:type="spellEnd"/>
-      <w:r>
-        <w:rPr>
-          <w:rFonts w:ascii="Calibri" w:hAnsi="Calibri" w:cs="Calibri"/>
-          <w:sz w:val="20"/>
-          <w:szCs w:val="20"/>
-        </w:rPr>
-        <w:t xml:space="preserve"> class a Singleton</w:t>
+      <w:r>
+        <w:rPr>
+          <w:rFonts w:ascii="Calibri" w:hAnsi="Calibri" w:cs="Calibri"/>
+          <w:sz w:val="20"/>
+          <w:szCs w:val="20"/>
+        </w:rPr>
+        <w:t xml:space="preserve"> class an Observable and the </w:t>
+      </w:r>
+      <w:r>
+        <w:rPr>
+          <w:rFonts w:ascii="Consolas" w:hAnsi="Consolas" w:cs="Calibri"/>
+          <w:sz w:val="20"/>
+          <w:szCs w:val="20"/>
+        </w:rPr>
+        <w:t>TSP</w:t>
+      </w:r>
+      <w:r>
+        <w:rPr>
+          <w:rFonts w:ascii="Calibri" w:hAnsi="Calibri" w:cs="Calibri"/>
+          <w:sz w:val="20"/>
+          <w:szCs w:val="20"/>
+        </w:rPr>
+        <w:t xml:space="preserve"> class an Observer</w:t>
       </w:r>
     </w:p>
     <w:p>
@@ -846,9 +747,24 @@
           <w:sz w:val="20"/>
           <w:szCs w:val="20"/>
         </w:rPr>
-        <w:t xml:space="preserve">We have made the </w:t>
-      </w:r>
-      <w:proofErr w:type="spellStart"/>
+        <w:t xml:space="preserve">To re-evaluate the shortest path, the trigger is </w:t>
+      </w:r>
+      <w:r>
+        <w:rPr>
+          <w:rFonts w:ascii="Calibri" w:hAnsi="Calibri" w:cs="Calibri"/>
+          <w:sz w:val="20"/>
+          <w:szCs w:val="20"/>
+        </w:rPr>
+        <w:t>the addition/movement of a city</w:t>
+      </w:r>
+      <w:r>
+        <w:rPr>
+          <w:rFonts w:ascii="Calibri" w:hAnsi="Calibri" w:cs="Calibri"/>
+          <w:sz w:val="20"/>
+          <w:szCs w:val="20"/>
+        </w:rPr>
+        <w:t xml:space="preserve">. The observer pattern helps us to design an optimal solution for this case. We can make the </w:t>
+      </w:r>
       <w:r>
         <w:rPr>
           <w:rFonts w:ascii="Consolas" w:hAnsi="Consolas" w:cs="Calibri"/>
@@ -857,14 +773,77 @@
         </w:rPr>
         <w:t>WorkSpace</w:t>
       </w:r>
-      <w:proofErr w:type="spellEnd"/>
-      <w:r>
-        <w:rPr>
-          <w:rFonts w:ascii="Calibri" w:hAnsi="Calibri" w:cs="Calibri"/>
-          <w:sz w:val="20"/>
-          <w:szCs w:val="20"/>
-        </w:rPr>
-        <w:t xml:space="preserve"> class a Singleton as it contains the</w:t>
+      <w:r>
+        <w:rPr>
+          <w:rFonts w:ascii="Calibri" w:hAnsi="Calibri" w:cs="Calibri"/>
+          <w:sz w:val="20"/>
+          <w:szCs w:val="20"/>
+        </w:rPr>
+        <w:t xml:space="preserve"> class a</w:t>
+      </w:r>
+      <w:r>
+        <w:rPr>
+          <w:rFonts w:ascii="Calibri" w:hAnsi="Calibri" w:cs="Calibri"/>
+          <w:sz w:val="20"/>
+          <w:szCs w:val="20"/>
+        </w:rPr>
+        <w:t>n</w:t>
+      </w:r>
+      <w:r>
+        <w:rPr>
+          <w:rFonts w:ascii="Calibri" w:hAnsi="Calibri" w:cs="Calibri"/>
+          <w:sz w:val="20"/>
+          <w:szCs w:val="20"/>
+        </w:rPr>
+        <w:t xml:space="preserve"> Observable as it contains information about the cities and the </w:t>
+      </w:r>
+      <w:r>
+        <w:rPr>
+          <w:rFonts w:ascii="Consolas" w:hAnsi="Consolas" w:cs="Calibri"/>
+          <w:sz w:val="20"/>
+          <w:szCs w:val="20"/>
+        </w:rPr>
+        <w:t>TSP</w:t>
+      </w:r>
+      <w:r>
+        <w:rPr>
+          <w:rFonts w:ascii="Calibri" w:hAnsi="Calibri" w:cs="Calibri"/>
+          <w:sz w:val="20"/>
+          <w:szCs w:val="20"/>
+        </w:rPr>
+        <w:t xml:space="preserve"> class an </w:t>
+      </w:r>
+      <w:r>
+        <w:rPr>
+          <w:rFonts w:ascii="Calibri" w:hAnsi="Calibri" w:cs="Calibri"/>
+          <w:sz w:val="20"/>
+          <w:szCs w:val="20"/>
+        </w:rPr>
+        <w:t>O</w:t>
+      </w:r>
+      <w:r>
+        <w:rPr>
+          <w:rFonts w:ascii="Calibri" w:hAnsi="Calibri" w:cs="Calibri"/>
+          <w:sz w:val="20"/>
+          <w:szCs w:val="20"/>
+        </w:rPr>
+        <w:t xml:space="preserve">bserver of </w:t>
+      </w:r>
+      <w:r>
+        <w:rPr>
+          <w:rFonts w:ascii="Consolas" w:hAnsi="Consolas" w:cs="Calibri"/>
+          <w:sz w:val="20"/>
+          <w:szCs w:val="20"/>
+        </w:rPr>
+        <w:t>WorkSpace</w:t>
+      </w:r>
+      <w:r>
+        <w:rPr>
+          <w:rFonts w:ascii="Calibri" w:hAnsi="Calibri" w:cs="Calibri"/>
+          <w:sz w:val="20"/>
+          <w:szCs w:val="20"/>
+        </w:rPr>
+        <w:t>, so that changes in</w:t>
       </w:r>
       <w:r>
         <w:rPr>
@@ -876,45 +855,203 @@
       </w:r>
       <w:r>
         <w:rPr>
-          <w:rFonts w:ascii="Calibri" w:hAnsi="Calibri" w:cs="Calibri"/>
-          <w:sz w:val="20"/>
-          <w:szCs w:val="20"/>
-        </w:rPr>
-        <w:t xml:space="preserve">application data </w:t>
-      </w:r>
-      <w:proofErr w:type="gramStart"/>
-      <w:r>
-        <w:rPr>
-          <w:rFonts w:ascii="Calibri" w:hAnsi="Calibri" w:cs="Calibri"/>
-          <w:sz w:val="20"/>
-          <w:szCs w:val="20"/>
-        </w:rPr>
-        <w:t>i.e.</w:t>
-      </w:r>
-      <w:proofErr w:type="gramEnd"/>
-      <w:r>
-        <w:rPr>
-          <w:rFonts w:ascii="Calibri" w:hAnsi="Calibri" w:cs="Calibri"/>
-          <w:sz w:val="20"/>
-          <w:szCs w:val="20"/>
-        </w:rPr>
-        <w:t xml:space="preserve"> the list of cities and the route information. In a running instance of our software, we will not have a situation where we will need to store two different lists of cities (along with route information), and hence it is a good idea to make this class a Singleton so that the classes which need to access it do not duplicate the data by creating new objects. Also, the singleton pattern helps with simplifying global access to </w:t>
-      </w:r>
-      <w:r>
-        <w:rPr>
-          <w:rFonts w:ascii="Calibri" w:hAnsi="Calibri" w:cs="Calibri"/>
-          <w:sz w:val="20"/>
-          <w:szCs w:val="20"/>
-        </w:rPr>
-        <w:t>the data in this</w:t>
-      </w:r>
-      <w:r>
-        <w:rPr>
-          <w:rFonts w:ascii="Calibri" w:hAnsi="Calibri" w:cs="Calibri"/>
-          <w:sz w:val="20"/>
-          <w:szCs w:val="20"/>
-        </w:rPr>
-        <w:t xml:space="preserve"> class.</w:t>
+          <w:rFonts w:ascii="Consolas" w:hAnsi="Consolas" w:cs="Calibri"/>
+          <w:sz w:val="20"/>
+          <w:szCs w:val="20"/>
+        </w:rPr>
+        <w:t>WorkSpace</w:t>
+      </w:r>
+      <w:r>
+        <w:rPr>
+          <w:rFonts w:ascii="Calibri" w:hAnsi="Calibri" w:cs="Calibri"/>
+          <w:sz w:val="20"/>
+          <w:szCs w:val="20"/>
+        </w:rPr>
+        <w:t xml:space="preserve"> </w:t>
+      </w:r>
+      <w:r>
+        <w:rPr>
+          <w:rFonts w:ascii="Calibri" w:hAnsi="Calibri" w:cs="Calibri"/>
+          <w:sz w:val="20"/>
+          <w:szCs w:val="20"/>
+        </w:rPr>
+        <w:t xml:space="preserve">is notified to </w:t>
+      </w:r>
+      <w:r>
+        <w:rPr>
+          <w:rFonts w:ascii="Consolas" w:hAnsi="Consolas" w:cs="Calibri"/>
+          <w:sz w:val="20"/>
+          <w:szCs w:val="20"/>
+        </w:rPr>
+        <w:t>TSP</w:t>
+      </w:r>
+      <w:r>
+        <w:rPr>
+          <w:rFonts w:ascii="Calibri" w:hAnsi="Calibri" w:cs="Calibri"/>
+          <w:sz w:val="20"/>
+          <w:szCs w:val="20"/>
+        </w:rPr>
+        <w:t xml:space="preserve">. The </w:t>
+      </w:r>
+      <w:r>
+        <w:rPr>
+          <w:rFonts w:ascii="Consolas" w:hAnsi="Consolas" w:cs="Calibri"/>
+          <w:sz w:val="20"/>
+          <w:szCs w:val="20"/>
+        </w:rPr>
+        <w:t>TSP</w:t>
+      </w:r>
+      <w:r>
+        <w:rPr>
+          <w:rFonts w:ascii="Calibri" w:hAnsi="Calibri" w:cs="Calibri"/>
+          <w:sz w:val="20"/>
+          <w:szCs w:val="20"/>
+        </w:rPr>
+        <w:t xml:space="preserve"> can then</w:t>
+      </w:r>
+      <w:r>
+        <w:rPr>
+          <w:rFonts w:ascii="Calibri" w:hAnsi="Calibri" w:cs="Calibri"/>
+          <w:sz w:val="20"/>
+          <w:szCs w:val="20"/>
+        </w:rPr>
+        <w:t xml:space="preserve"> do its job of </w:t>
+      </w:r>
+      <w:r>
+        <w:rPr>
+          <w:rFonts w:ascii="Calibri" w:hAnsi="Calibri" w:cs="Calibri"/>
+          <w:sz w:val="20"/>
+          <w:szCs w:val="20"/>
+        </w:rPr>
+        <w:t>re-</w:t>
+      </w:r>
+      <w:r>
+        <w:rPr>
+          <w:rFonts w:ascii="Calibri" w:hAnsi="Calibri" w:cs="Calibri"/>
+          <w:sz w:val="20"/>
+          <w:szCs w:val="20"/>
+        </w:rPr>
+        <w:t xml:space="preserve">evaluating the shortest path. To facilitate notification, we have implemented two methods </w:t>
+      </w:r>
+      <w:r>
+        <w:rPr>
+          <w:rFonts w:ascii="Consolas" w:hAnsi="Consolas" w:cs="Calibri"/>
+          <w:sz w:val="20"/>
+          <w:szCs w:val="20"/>
+        </w:rPr>
+        <w:t>addNewCity(City)</w:t>
+      </w:r>
+      <w:r>
+        <w:rPr>
+          <w:rFonts w:ascii="Calibri" w:hAnsi="Calibri" w:cs="Calibri"/>
+          <w:sz w:val="20"/>
+          <w:szCs w:val="20"/>
+        </w:rPr>
+        <w:t xml:space="preserve"> and </w:t>
+      </w:r>
+      <w:r>
+        <w:rPr>
+          <w:rFonts w:ascii="Consolas" w:hAnsi="Consolas" w:cs="Calibri"/>
+          <w:sz w:val="20"/>
+          <w:szCs w:val="20"/>
+        </w:rPr>
+        <w:t>moveExistingCity(City, int, int)</w:t>
+      </w:r>
+      <w:r>
+        <w:rPr>
+          <w:rFonts w:ascii="Calibri" w:hAnsi="Calibri" w:cs="Calibri"/>
+          <w:sz w:val="20"/>
+          <w:szCs w:val="20"/>
+        </w:rPr>
+        <w:t xml:space="preserve"> in the </w:t>
+      </w:r>
+      <w:r>
+        <w:rPr>
+          <w:rFonts w:ascii="Consolas" w:hAnsi="Consolas" w:cs="Calibri"/>
+          <w:sz w:val="20"/>
+          <w:szCs w:val="20"/>
+        </w:rPr>
+        <w:t>WorkSpace</w:t>
+      </w:r>
+      <w:r>
+        <w:rPr>
+          <w:rFonts w:ascii="Calibri" w:hAnsi="Calibri" w:cs="Calibri"/>
+          <w:sz w:val="20"/>
+          <w:szCs w:val="20"/>
+        </w:rPr>
+        <w:t xml:space="preserve"> class which will allow the other classes to add a new city and move an existing city respectively. Both these methods call the </w:t>
+      </w:r>
+      <w:r>
+        <w:rPr>
+          <w:rFonts w:ascii="Consolas" w:hAnsi="Consolas" w:cs="Calibri"/>
+          <w:sz w:val="20"/>
+          <w:szCs w:val="20"/>
+        </w:rPr>
+        <w:t xml:space="preserve">setChanged() </w:t>
+      </w:r>
+      <w:r>
+        <w:rPr>
+          <w:rFonts w:ascii="Calibri" w:hAnsi="Calibri" w:cs="Calibri"/>
+          <w:sz w:val="20"/>
+          <w:szCs w:val="20"/>
+        </w:rPr>
+        <w:t xml:space="preserve">method to indicate a change in the </w:t>
+      </w:r>
+      <w:r>
+        <w:rPr>
+          <w:rFonts w:ascii="Calibri" w:hAnsi="Calibri" w:cs="Calibri"/>
+          <w:sz w:val="20"/>
+          <w:szCs w:val="20"/>
+        </w:rPr>
+        <w:t>object data</w:t>
+      </w:r>
+      <w:r>
+        <w:rPr>
+          <w:rFonts w:ascii="Calibri" w:hAnsi="Calibri" w:cs="Calibri"/>
+          <w:sz w:val="20"/>
+          <w:szCs w:val="20"/>
+        </w:rPr>
+        <w:t xml:space="preserve"> and then the </w:t>
+      </w:r>
+      <w:r>
+        <w:rPr>
+          <w:rFonts w:ascii="Consolas" w:hAnsi="Consolas" w:cs="Calibri"/>
+          <w:sz w:val="20"/>
+          <w:szCs w:val="20"/>
+        </w:rPr>
+        <w:t>notifyObservers()</w:t>
+      </w:r>
+      <w:r>
+        <w:rPr>
+          <w:rFonts w:ascii="Calibri" w:hAnsi="Calibri" w:cs="Calibri"/>
+          <w:sz w:val="20"/>
+          <w:szCs w:val="20"/>
+        </w:rPr>
+        <w:t xml:space="preserve"> methods to notify the observers.</w:t>
+      </w:r>
+      <w:r>
+        <w:rPr>
+          <w:rFonts w:ascii="Calibri" w:hAnsi="Calibri" w:cs="Calibri"/>
+          <w:sz w:val="20"/>
+          <w:szCs w:val="20"/>
+        </w:rPr>
+        <w:t xml:space="preserve"> This way, whenever a city is added/moved the shortest path is re-evaluate</w:t>
+      </w:r>
+      <w:r>
+        <w:rPr>
+          <w:rFonts w:ascii="Calibri" w:hAnsi="Calibri" w:cs="Calibri"/>
+          <w:sz w:val="20"/>
+          <w:szCs w:val="20"/>
+        </w:rPr>
+        <w:t>d</w:t>
+      </w:r>
+      <w:r>
+        <w:rPr>
+          <w:rFonts w:ascii="Calibri" w:hAnsi="Calibri" w:cs="Calibri"/>
+          <w:sz w:val="20"/>
+          <w:szCs w:val="20"/>
+        </w:rPr>
+        <w:t>.</w:t>
       </w:r>
     </w:p>
     <w:p>
@@ -931,6 +1068,7 @@
     <w:p>
       <w:pPr>
         <w:pStyle w:val="NoSpacing"/>
+        <w:spacing w:after="120"/>
         <w:jc w:val="both"/>
         <w:rPr>
           <w:rFonts w:ascii="Calibri" w:hAnsi="Calibri" w:cs="Calibri"/>
@@ -946,7 +1084,17 @@
           <w:sz w:val="20"/>
           <w:szCs w:val="20"/>
         </w:rPr>
-        <w:t>Design Decision #2</w:t>
+        <w:t>Design Decision #</w:t>
+      </w:r>
+      <w:r>
+        <w:rPr>
+          <w:rFonts w:ascii="Calibri" w:hAnsi="Calibri" w:cs="Calibri"/>
+          <w:b/>
+          <w:bCs/>
+          <w:sz w:val="20"/>
+          <w:szCs w:val="20"/>
+        </w:rPr>
+        <w:t>2</w:t>
       </w:r>
       <w:r>
         <w:rPr>
@@ -956,24 +1104,6 @@
         </w:rPr>
         <w:t xml:space="preserve">: Make the </w:t>
       </w:r>
-      <w:proofErr w:type="spellStart"/>
-      <w:r>
-        <w:rPr>
-          <w:rFonts w:ascii="Consolas" w:hAnsi="Consolas" w:cs="Calibri"/>
-          <w:sz w:val="20"/>
-          <w:szCs w:val="20"/>
-        </w:rPr>
-        <w:t>WorkSpace</w:t>
-      </w:r>
-      <w:proofErr w:type="spellEnd"/>
-      <w:r>
-        <w:rPr>
-          <w:rFonts w:ascii="Calibri" w:hAnsi="Calibri" w:cs="Calibri"/>
-          <w:sz w:val="20"/>
-          <w:szCs w:val="20"/>
-        </w:rPr>
-        <w:t xml:space="preserve"> class an Observable and the </w:t>
-      </w:r>
       <w:r>
         <w:rPr>
           <w:rFonts w:ascii="Consolas" w:hAnsi="Consolas" w:cs="Calibri"/>
@@ -988,7 +1118,259 @@
           <w:sz w:val="20"/>
           <w:szCs w:val="20"/>
         </w:rPr>
+        <w:t xml:space="preserve"> class a</w:t>
+      </w:r>
+      <w:r>
+        <w:rPr>
+          <w:rFonts w:ascii="Calibri" w:hAnsi="Calibri" w:cs="Calibri"/>
+          <w:sz w:val="20"/>
+          <w:szCs w:val="20"/>
+        </w:rPr>
+        <w:t xml:space="preserve">n Observable and the </w:t>
+      </w:r>
+      <w:r>
+        <w:rPr>
+          <w:rFonts w:ascii="Consolas" w:hAnsi="Consolas" w:cs="Calibri"/>
+          <w:sz w:val="20"/>
+          <w:szCs w:val="20"/>
+        </w:rPr>
+        <w:t>WorkSpacePanel</w:t>
+      </w:r>
+      <w:r>
+        <w:rPr>
+          <w:rFonts w:ascii="Calibri" w:hAnsi="Calibri" w:cs="Calibri"/>
+          <w:sz w:val="20"/>
+          <w:szCs w:val="20"/>
+        </w:rPr>
         <w:t xml:space="preserve"> class an Observer</w:t>
+      </w:r>
+    </w:p>
+    <w:p>
+      <w:pPr>
+        <w:pStyle w:val="NoSpacing"/>
+        <w:spacing w:after="80"/>
+        <w:jc w:val="both"/>
+        <w:rPr>
+          <w:rFonts w:ascii="Calibri" w:hAnsi="Calibri" w:cs="Calibri"/>
+          <w:sz w:val="20"/>
+          <w:szCs w:val="20"/>
+        </w:rPr>
+      </w:pPr>
+      <w:r>
+        <w:rPr>
+          <w:rFonts w:ascii="Calibri" w:hAnsi="Calibri" w:cs="Calibri"/>
+          <w:sz w:val="20"/>
+          <w:szCs w:val="20"/>
+        </w:rPr>
+        <w:t xml:space="preserve">To </w:t>
+      </w:r>
+      <w:r>
+        <w:rPr>
+          <w:rFonts w:ascii="Calibri" w:hAnsi="Calibri" w:cs="Calibri"/>
+          <w:sz w:val="20"/>
+          <w:szCs w:val="20"/>
+        </w:rPr>
+        <w:t>update</w:t>
+      </w:r>
+      <w:r>
+        <w:rPr>
+          <w:rFonts w:ascii="Calibri" w:hAnsi="Calibri" w:cs="Calibri"/>
+          <w:sz w:val="20"/>
+          <w:szCs w:val="20"/>
+        </w:rPr>
+        <w:t xml:space="preserve"> the route on screen</w:t>
+      </w:r>
+      <w:r>
+        <w:rPr>
+          <w:rFonts w:ascii="Calibri" w:hAnsi="Calibri" w:cs="Calibri"/>
+          <w:sz w:val="20"/>
+          <w:szCs w:val="20"/>
+        </w:rPr>
+        <w:t xml:space="preserve">, the trigger is the </w:t>
+      </w:r>
+      <w:r>
+        <w:rPr>
+          <w:rFonts w:ascii="Calibri" w:hAnsi="Calibri" w:cs="Calibri"/>
+          <w:sz w:val="20"/>
+          <w:szCs w:val="20"/>
+        </w:rPr>
+        <w:t>re-evaluation</w:t>
+      </w:r>
+      <w:r>
+        <w:rPr>
+          <w:rFonts w:ascii="Calibri" w:hAnsi="Calibri" w:cs="Calibri"/>
+          <w:sz w:val="20"/>
+          <w:szCs w:val="20"/>
+        </w:rPr>
+        <w:t xml:space="preserve"> of</w:t>
+      </w:r>
+      <w:r>
+        <w:rPr>
+          <w:rFonts w:ascii="Calibri" w:hAnsi="Calibri" w:cs="Calibri"/>
+          <w:sz w:val="20"/>
+          <w:szCs w:val="20"/>
+        </w:rPr>
+        <w:t xml:space="preserve"> the shortest path</w:t>
+      </w:r>
+      <w:r>
+        <w:rPr>
+          <w:rFonts w:ascii="Calibri" w:hAnsi="Calibri" w:cs="Calibri"/>
+          <w:sz w:val="20"/>
+          <w:szCs w:val="20"/>
+        </w:rPr>
+        <w:t xml:space="preserve">. The observer pattern helps us to design an optimal solution for this case. We can make the </w:t>
+      </w:r>
+      <w:r>
+        <w:rPr>
+          <w:rFonts w:ascii="Consolas" w:hAnsi="Consolas" w:cs="Calibri"/>
+          <w:sz w:val="20"/>
+          <w:szCs w:val="20"/>
+        </w:rPr>
+        <w:t>TSP</w:t>
+      </w:r>
+      <w:r>
+        <w:rPr>
+          <w:rFonts w:ascii="Calibri" w:hAnsi="Calibri" w:cs="Calibri"/>
+          <w:sz w:val="20"/>
+          <w:szCs w:val="20"/>
+        </w:rPr>
+        <w:t xml:space="preserve"> class an Observable as</w:t>
+      </w:r>
+      <w:r>
+        <w:rPr>
+          <w:rFonts w:ascii="Calibri" w:hAnsi="Calibri" w:cs="Calibri"/>
+          <w:sz w:val="20"/>
+          <w:szCs w:val="20"/>
+        </w:rPr>
+        <w:t xml:space="preserve"> it</w:t>
+      </w:r>
+      <w:r>
+        <w:rPr>
+          <w:rFonts w:ascii="Calibri" w:hAnsi="Calibri" w:cs="Calibri"/>
+          <w:sz w:val="20"/>
+          <w:szCs w:val="20"/>
+        </w:rPr>
+        <w:t xml:space="preserve"> </w:t>
+      </w:r>
+      <w:r>
+        <w:rPr>
+          <w:rFonts w:ascii="Calibri" w:hAnsi="Calibri" w:cs="Calibri"/>
+          <w:sz w:val="20"/>
+          <w:szCs w:val="20"/>
+        </w:rPr>
+        <w:t>re-evaluates the route</w:t>
+      </w:r>
+      <w:r>
+        <w:rPr>
+          <w:rFonts w:ascii="Calibri" w:hAnsi="Calibri" w:cs="Calibri"/>
+          <w:sz w:val="20"/>
+          <w:szCs w:val="20"/>
+        </w:rPr>
+        <w:t xml:space="preserve"> and the </w:t>
+      </w:r>
+      <w:r>
+        <w:rPr>
+          <w:rFonts w:ascii="Consolas" w:hAnsi="Consolas" w:cs="Calibri"/>
+          <w:sz w:val="20"/>
+          <w:szCs w:val="20"/>
+        </w:rPr>
+        <w:t>WorkSpacePanel</w:t>
+      </w:r>
+      <w:r>
+        <w:rPr>
+          <w:rFonts w:ascii="Calibri" w:hAnsi="Calibri" w:cs="Calibri"/>
+          <w:sz w:val="20"/>
+          <w:szCs w:val="20"/>
+        </w:rPr>
+        <w:t xml:space="preserve"> class an Observer of </w:t>
+      </w:r>
+      <w:r>
+        <w:rPr>
+          <w:rFonts w:ascii="Calibri" w:hAnsi="Calibri" w:cs="Calibri"/>
+          <w:sz w:val="20"/>
+          <w:szCs w:val="20"/>
+        </w:rPr>
+        <w:t>TSP</w:t>
+      </w:r>
+      <w:r>
+        <w:rPr>
+          <w:rFonts w:ascii="Calibri" w:hAnsi="Calibri" w:cs="Calibri"/>
+          <w:sz w:val="20"/>
+          <w:szCs w:val="20"/>
+        </w:rPr>
+        <w:t xml:space="preserve">, so that </w:t>
+      </w:r>
+      <w:r>
+        <w:rPr>
+          <w:rFonts w:ascii="Calibri" w:hAnsi="Calibri" w:cs="Calibri"/>
+          <w:sz w:val="20"/>
+          <w:szCs w:val="20"/>
+        </w:rPr>
+        <w:t xml:space="preserve">whenever the route is re-evaluated, the change </w:t>
+      </w:r>
+      <w:r>
+        <w:rPr>
+          <w:rFonts w:ascii="Calibri" w:hAnsi="Calibri" w:cs="Calibri"/>
+          <w:sz w:val="20"/>
+          <w:szCs w:val="20"/>
+        </w:rPr>
+        <w:t xml:space="preserve">is notified to </w:t>
+      </w:r>
+      <w:r>
+        <w:rPr>
+          <w:rFonts w:ascii="Consolas" w:hAnsi="Consolas" w:cs="Calibri"/>
+          <w:sz w:val="20"/>
+          <w:szCs w:val="20"/>
+        </w:rPr>
+        <w:t>WorkSpacePanel</w:t>
+      </w:r>
+      <w:r>
+        <w:rPr>
+          <w:rFonts w:ascii="Calibri" w:hAnsi="Calibri" w:cs="Calibri"/>
+          <w:sz w:val="20"/>
+          <w:szCs w:val="20"/>
+        </w:rPr>
+        <w:t xml:space="preserve">. The </w:t>
+      </w:r>
+      <w:r>
+        <w:rPr>
+          <w:rFonts w:ascii="Consolas" w:hAnsi="Consolas" w:cs="Calibri"/>
+          <w:sz w:val="20"/>
+          <w:szCs w:val="20"/>
+        </w:rPr>
+        <w:t>WorkSpacePanel</w:t>
+      </w:r>
+      <w:r>
+        <w:rPr>
+          <w:rFonts w:ascii="Calibri" w:hAnsi="Calibri" w:cs="Calibri"/>
+          <w:sz w:val="20"/>
+          <w:szCs w:val="20"/>
+        </w:rPr>
+        <w:t xml:space="preserve"> can then do its job of </w:t>
+      </w:r>
+      <w:r>
+        <w:rPr>
+          <w:rFonts w:ascii="Calibri" w:hAnsi="Calibri" w:cs="Calibri"/>
+          <w:sz w:val="20"/>
+          <w:szCs w:val="20"/>
+        </w:rPr>
+        <w:t>updating</w:t>
+      </w:r>
+      <w:r>
+        <w:rPr>
+          <w:rFonts w:ascii="Calibri" w:hAnsi="Calibri" w:cs="Calibri"/>
+          <w:sz w:val="20"/>
+          <w:szCs w:val="20"/>
+        </w:rPr>
+        <w:t xml:space="preserve"> the route on screen</w:t>
+      </w:r>
+      <w:r>
+        <w:rPr>
+          <w:rFonts w:ascii="Calibri" w:hAnsi="Calibri" w:cs="Calibri"/>
+          <w:sz w:val="20"/>
+          <w:szCs w:val="20"/>
+        </w:rPr>
+        <w:t xml:space="preserve">. </w:t>
       </w:r>
     </w:p>
     <w:p>
@@ -1007,171 +1389,7 @@
           <w:sz w:val="20"/>
           <w:szCs w:val="20"/>
         </w:rPr>
-        <w:t xml:space="preserve">In our software, the idea is to allow the user to </w:t>
-      </w:r>
-      <w:r>
-        <w:rPr>
-          <w:rFonts w:ascii="Calibri" w:hAnsi="Calibri" w:cs="Calibri"/>
-          <w:sz w:val="20"/>
-          <w:szCs w:val="20"/>
-        </w:rPr>
-        <w:t>add</w:t>
-      </w:r>
-      <w:r>
-        <w:rPr>
-          <w:rFonts w:ascii="Calibri" w:hAnsi="Calibri" w:cs="Calibri"/>
-          <w:sz w:val="20"/>
-          <w:szCs w:val="20"/>
-        </w:rPr>
-        <w:t xml:space="preserve">/move cities on the screen and whenever the cities are added/moved, the shortest path between the cities should be </w:t>
-      </w:r>
-      <w:r>
-        <w:rPr>
-          <w:rFonts w:ascii="Calibri" w:hAnsi="Calibri" w:cs="Calibri"/>
-          <w:sz w:val="20"/>
-          <w:szCs w:val="20"/>
-        </w:rPr>
-        <w:t>r</w:t>
-      </w:r>
-      <w:r>
-        <w:rPr>
-          <w:rFonts w:ascii="Calibri" w:hAnsi="Calibri" w:cs="Calibri"/>
-          <w:sz w:val="20"/>
-          <w:szCs w:val="20"/>
-        </w:rPr>
-        <w:t>e</w:t>
-      </w:r>
-      <w:r>
-        <w:rPr>
-          <w:rFonts w:ascii="Calibri" w:hAnsi="Calibri" w:cs="Calibri"/>
-          <w:sz w:val="20"/>
-          <w:szCs w:val="20"/>
-        </w:rPr>
-        <w:t>-e</w:t>
-      </w:r>
-      <w:r>
-        <w:rPr>
-          <w:rFonts w:ascii="Calibri" w:hAnsi="Calibri" w:cs="Calibri"/>
-          <w:sz w:val="20"/>
-          <w:szCs w:val="20"/>
-        </w:rPr>
-        <w:t>valuated and updated on the screen in a real-time manner.</w:t>
-      </w:r>
-    </w:p>
-    <w:p>
-      <w:pPr>
-        <w:pStyle w:val="NoSpacing"/>
-        <w:jc w:val="both"/>
-        <w:rPr>
-          <w:rFonts w:ascii="Calibri" w:hAnsi="Calibri" w:cs="Calibri"/>
-          <w:sz w:val="20"/>
-          <w:szCs w:val="20"/>
-        </w:rPr>
-      </w:pPr>
-    </w:p>
-    <w:p>
-      <w:pPr>
-        <w:pStyle w:val="NoSpacing"/>
-        <w:jc w:val="both"/>
-        <w:rPr>
-          <w:rFonts w:ascii="Calibri" w:hAnsi="Calibri" w:cs="Calibri"/>
-          <w:sz w:val="20"/>
-          <w:szCs w:val="20"/>
-        </w:rPr>
-      </w:pPr>
-      <w:r>
-        <w:rPr>
-          <w:rFonts w:ascii="Calibri" w:hAnsi="Calibri" w:cs="Calibri"/>
-          <w:sz w:val="20"/>
-          <w:szCs w:val="20"/>
-        </w:rPr>
-        <w:t>So, we c</w:t>
-      </w:r>
-      <w:r>
-        <w:rPr>
-          <w:rFonts w:ascii="Calibri" w:hAnsi="Calibri" w:cs="Calibri"/>
-          <w:sz w:val="20"/>
-          <w:szCs w:val="20"/>
-        </w:rPr>
-        <w:t>an see</w:t>
-      </w:r>
-      <w:r>
-        <w:rPr>
-          <w:rFonts w:ascii="Calibri" w:hAnsi="Calibri" w:cs="Calibri"/>
-          <w:sz w:val="20"/>
-          <w:szCs w:val="20"/>
-        </w:rPr>
-        <w:t xml:space="preserve"> that the </w:t>
-      </w:r>
-      <w:r>
-        <w:rPr>
-          <w:rFonts w:ascii="Calibri" w:hAnsi="Calibri" w:cs="Calibri"/>
-          <w:i/>
-          <w:iCs/>
-          <w:sz w:val="20"/>
-          <w:szCs w:val="20"/>
-        </w:rPr>
-        <w:t>trigger is the addition/movement of a city</w:t>
-      </w:r>
-      <w:r>
-        <w:rPr>
-          <w:rFonts w:ascii="Calibri" w:hAnsi="Calibri" w:cs="Calibri"/>
-          <w:sz w:val="20"/>
-          <w:szCs w:val="20"/>
-        </w:rPr>
-        <w:t xml:space="preserve"> and the </w:t>
-      </w:r>
-      <w:r>
-        <w:rPr>
-          <w:rFonts w:ascii="Calibri" w:hAnsi="Calibri" w:cs="Calibri"/>
-          <w:i/>
-          <w:iCs/>
-          <w:sz w:val="20"/>
-          <w:szCs w:val="20"/>
-        </w:rPr>
-        <w:t>action is to calculate the shortest path (using the TSP algorithm) and update the path on GUI</w:t>
-      </w:r>
-      <w:r>
-        <w:rPr>
-          <w:rFonts w:ascii="Calibri" w:hAnsi="Calibri" w:cs="Calibri"/>
-          <w:sz w:val="20"/>
-          <w:szCs w:val="20"/>
-        </w:rPr>
-        <w:t xml:space="preserve">. The observer pattern helps us to design an optimal solution for this case. We can make the </w:t>
-      </w:r>
-      <w:proofErr w:type="spellStart"/>
-      <w:r>
-        <w:rPr>
-          <w:rFonts w:ascii="Consolas" w:hAnsi="Consolas" w:cs="Calibri"/>
-          <w:sz w:val="20"/>
-          <w:szCs w:val="20"/>
-        </w:rPr>
-        <w:t>WorkSpace</w:t>
-      </w:r>
-      <w:proofErr w:type="spellEnd"/>
-      <w:r>
-        <w:rPr>
-          <w:rFonts w:ascii="Calibri" w:hAnsi="Calibri" w:cs="Calibri"/>
-          <w:sz w:val="20"/>
-          <w:szCs w:val="20"/>
-        </w:rPr>
-        <w:t xml:space="preserve"> class a</w:t>
-      </w:r>
-      <w:r>
-        <w:rPr>
-          <w:rFonts w:ascii="Calibri" w:hAnsi="Calibri" w:cs="Calibri"/>
-          <w:sz w:val="20"/>
-          <w:szCs w:val="20"/>
-        </w:rPr>
-        <w:t>n</w:t>
-      </w:r>
-      <w:r>
-        <w:rPr>
-          <w:rFonts w:ascii="Calibri" w:hAnsi="Calibri" w:cs="Calibri"/>
-          <w:sz w:val="20"/>
-          <w:szCs w:val="20"/>
-        </w:rPr>
-        <w:t xml:space="preserve"> Observable as it contains information about the cities and the </w:t>
+        <w:t xml:space="preserve">Since, the </w:t>
       </w:r>
       <w:r>
         <w:rPr>
@@ -1187,75 +1405,71 @@
           <w:sz w:val="20"/>
           <w:szCs w:val="20"/>
         </w:rPr>
-        <w:t xml:space="preserve"> class an </w:t>
-      </w:r>
-      <w:r>
-        <w:rPr>
-          <w:rFonts w:ascii="Calibri" w:hAnsi="Calibri" w:cs="Calibri"/>
-          <w:sz w:val="20"/>
-          <w:szCs w:val="20"/>
-        </w:rPr>
-        <w:t>O</w:t>
-      </w:r>
-      <w:r>
-        <w:rPr>
-          <w:rFonts w:ascii="Calibri" w:hAnsi="Calibri" w:cs="Calibri"/>
-          <w:sz w:val="20"/>
-          <w:szCs w:val="20"/>
-        </w:rPr>
-        <w:t xml:space="preserve">bserver of </w:t>
-      </w:r>
-      <w:proofErr w:type="spellStart"/>
-      <w:r>
-        <w:rPr>
-          <w:rFonts w:ascii="Consolas" w:hAnsi="Consolas" w:cs="Calibri"/>
-          <w:sz w:val="20"/>
-          <w:szCs w:val="20"/>
-        </w:rPr>
-        <w:t>WorkSpace</w:t>
-      </w:r>
-      <w:proofErr w:type="spellEnd"/>
-      <w:r>
-        <w:rPr>
-          <w:rFonts w:ascii="Calibri" w:hAnsi="Calibri" w:cs="Calibri"/>
-          <w:sz w:val="20"/>
-          <w:szCs w:val="20"/>
-        </w:rPr>
-        <w:t>, so that changes in</w:t>
-      </w:r>
-      <w:r>
-        <w:rPr>
-          <w:rFonts w:ascii="Calibri" w:hAnsi="Calibri" w:cs="Calibri"/>
-          <w:sz w:val="20"/>
-          <w:szCs w:val="20"/>
-        </w:rPr>
-        <w:t xml:space="preserve"> </w:t>
-      </w:r>
-      <w:proofErr w:type="spellStart"/>
-      <w:r>
-        <w:rPr>
-          <w:rFonts w:ascii="Consolas" w:hAnsi="Consolas" w:cs="Calibri"/>
-          <w:sz w:val="20"/>
-          <w:szCs w:val="20"/>
-        </w:rPr>
-        <w:t>WorkSpace</w:t>
-      </w:r>
-      <w:proofErr w:type="spellEnd"/>
-      <w:r>
-        <w:rPr>
-          <w:rFonts w:ascii="Calibri" w:hAnsi="Calibri" w:cs="Calibri"/>
-          <w:sz w:val="20"/>
-          <w:szCs w:val="20"/>
-        </w:rPr>
-        <w:t xml:space="preserve"> </w:t>
-      </w:r>
-      <w:r>
-        <w:rPr>
-          <w:rFonts w:ascii="Calibri" w:hAnsi="Calibri" w:cs="Calibri"/>
-          <w:sz w:val="20"/>
-          <w:szCs w:val="20"/>
-        </w:rPr>
-        <w:t xml:space="preserve">is notified to </w:t>
+        <w:t xml:space="preserve"> is an Observer of </w:t>
+      </w:r>
+      <w:r>
+        <w:rPr>
+          <w:rFonts w:ascii="Consolas" w:hAnsi="Consolas" w:cs="Calibri"/>
+          <w:sz w:val="20"/>
+          <w:szCs w:val="20"/>
+        </w:rPr>
+        <w:t>Workspace</w:t>
+      </w:r>
+      <w:r>
+        <w:rPr>
+          <w:rFonts w:ascii="Calibri" w:hAnsi="Calibri" w:cs="Calibri"/>
+          <w:sz w:val="20"/>
+          <w:szCs w:val="20"/>
+        </w:rPr>
+        <w:t xml:space="preserve">, the </w:t>
+      </w:r>
+      <w:r>
+        <w:rPr>
+          <w:rFonts w:ascii="Calibri" w:hAnsi="Calibri" w:cs="Calibri"/>
+          <w:sz w:val="20"/>
+          <w:szCs w:val="20"/>
+        </w:rPr>
+        <w:t>re-</w:t>
+      </w:r>
+      <w:r>
+        <w:rPr>
+          <w:rFonts w:ascii="Calibri" w:hAnsi="Calibri" w:cs="Calibri"/>
+          <w:sz w:val="20"/>
+          <w:szCs w:val="20"/>
+        </w:rPr>
+        <w:t xml:space="preserve">evaluation of the shortest path is done within the </w:t>
+      </w:r>
+      <w:r>
+        <w:rPr>
+          <w:rFonts w:ascii="Consolas" w:hAnsi="Consolas" w:cs="Calibri"/>
+          <w:sz w:val="20"/>
+          <w:szCs w:val="20"/>
+        </w:rPr>
+        <w:t>update(</w:t>
+      </w:r>
+      <w:r>
+        <w:rPr>
+          <w:rFonts w:ascii="Consolas" w:hAnsi="Consolas" w:cs="Calibri"/>
+          <w:sz w:val="20"/>
+          <w:szCs w:val="20"/>
+        </w:rPr>
+        <w:t>Observable, Object</w:t>
+      </w:r>
+      <w:r>
+        <w:rPr>
+          <w:rFonts w:ascii="Consolas" w:hAnsi="Consolas" w:cs="Calibri"/>
+          <w:sz w:val="20"/>
+          <w:szCs w:val="20"/>
+        </w:rPr>
+        <w:t>)</w:t>
+      </w:r>
+      <w:r>
+        <w:rPr>
+          <w:rFonts w:ascii="Calibri" w:hAnsi="Calibri" w:cs="Calibri"/>
+          <w:sz w:val="20"/>
+          <w:szCs w:val="20"/>
+        </w:rPr>
+        <w:t xml:space="preserve"> method in </w:t>
       </w:r>
       <w:r>
         <w:rPr>
@@ -1271,148 +1485,56 @@
           <w:sz w:val="20"/>
           <w:szCs w:val="20"/>
         </w:rPr>
-        <w:t xml:space="preserve">. The </w:t>
-      </w:r>
-      <w:r>
-        <w:rPr>
-          <w:rFonts w:ascii="Consolas" w:hAnsi="Consolas" w:cs="Calibri"/>
-          <w:sz w:val="20"/>
-          <w:szCs w:val="20"/>
-        </w:rPr>
-        <w:t>TSP</w:t>
-      </w:r>
-      <w:r>
-        <w:rPr>
-          <w:rFonts w:ascii="Calibri" w:hAnsi="Calibri" w:cs="Calibri"/>
-          <w:sz w:val="20"/>
-          <w:szCs w:val="20"/>
-        </w:rPr>
-        <w:t xml:space="preserve"> can then</w:t>
-      </w:r>
-      <w:r>
-        <w:rPr>
-          <w:rFonts w:ascii="Calibri" w:hAnsi="Calibri" w:cs="Calibri"/>
-          <w:sz w:val="20"/>
-          <w:szCs w:val="20"/>
-        </w:rPr>
-        <w:t xml:space="preserve"> do its job of </w:t>
-      </w:r>
-      <w:r>
-        <w:rPr>
-          <w:rFonts w:ascii="Calibri" w:hAnsi="Calibri" w:cs="Calibri"/>
-          <w:sz w:val="20"/>
-          <w:szCs w:val="20"/>
-        </w:rPr>
-        <w:t>re-</w:t>
-      </w:r>
-      <w:r>
-        <w:rPr>
-          <w:rFonts w:ascii="Calibri" w:hAnsi="Calibri" w:cs="Calibri"/>
-          <w:sz w:val="20"/>
-          <w:szCs w:val="20"/>
-        </w:rPr>
-        <w:t xml:space="preserve">evaluating the shortest path. To facilitate notification, we have implemented two methods </w:t>
-      </w:r>
-      <w:proofErr w:type="spellStart"/>
-      <w:proofErr w:type="gramStart"/>
-      <w:r>
-        <w:rPr>
-          <w:rFonts w:ascii="Consolas" w:hAnsi="Consolas" w:cs="Calibri"/>
-          <w:sz w:val="20"/>
-          <w:szCs w:val="20"/>
-        </w:rPr>
-        <w:t>addNewCity</w:t>
-      </w:r>
-      <w:proofErr w:type="spellEnd"/>
-      <w:r>
-        <w:rPr>
-          <w:rFonts w:ascii="Consolas" w:hAnsi="Consolas" w:cs="Calibri"/>
-          <w:sz w:val="20"/>
-          <w:szCs w:val="20"/>
-        </w:rPr>
-        <w:t>(</w:t>
-      </w:r>
-      <w:proofErr w:type="gramEnd"/>
-      <w:r>
-        <w:rPr>
-          <w:rFonts w:ascii="Consolas" w:hAnsi="Consolas" w:cs="Calibri"/>
-          <w:sz w:val="20"/>
-          <w:szCs w:val="20"/>
-        </w:rPr>
-        <w:t>City)</w:t>
-      </w:r>
-      <w:r>
-        <w:rPr>
-          <w:rFonts w:ascii="Calibri" w:hAnsi="Calibri" w:cs="Calibri"/>
-          <w:sz w:val="20"/>
-          <w:szCs w:val="20"/>
-        </w:rPr>
-        <w:t xml:space="preserve"> and </w:t>
-      </w:r>
-      <w:proofErr w:type="spellStart"/>
-      <w:r>
-        <w:rPr>
-          <w:rFonts w:ascii="Consolas" w:hAnsi="Consolas" w:cs="Calibri"/>
-          <w:sz w:val="20"/>
-          <w:szCs w:val="20"/>
-        </w:rPr>
-        <w:t>moveExistingCity</w:t>
-      </w:r>
-      <w:proofErr w:type="spellEnd"/>
-      <w:r>
-        <w:rPr>
-          <w:rFonts w:ascii="Consolas" w:hAnsi="Consolas" w:cs="Calibri"/>
-          <w:sz w:val="20"/>
-          <w:szCs w:val="20"/>
-        </w:rPr>
-        <w:t>(City, int, int)</w:t>
-      </w:r>
-      <w:r>
-        <w:rPr>
-          <w:rFonts w:ascii="Calibri" w:hAnsi="Calibri" w:cs="Calibri"/>
-          <w:sz w:val="20"/>
-          <w:szCs w:val="20"/>
-        </w:rPr>
-        <w:t xml:space="preserve"> in the </w:t>
-      </w:r>
-      <w:proofErr w:type="spellStart"/>
-      <w:r>
-        <w:rPr>
-          <w:rFonts w:ascii="Consolas" w:hAnsi="Consolas" w:cs="Calibri"/>
-          <w:sz w:val="20"/>
-          <w:szCs w:val="20"/>
-        </w:rPr>
-        <w:t>WorkSpace</w:t>
-      </w:r>
-      <w:proofErr w:type="spellEnd"/>
-      <w:r>
-        <w:rPr>
-          <w:rFonts w:ascii="Calibri" w:hAnsi="Calibri" w:cs="Calibri"/>
-          <w:sz w:val="20"/>
-          <w:szCs w:val="20"/>
-        </w:rPr>
-        <w:t xml:space="preserve"> class which will allow the other classes to add a new city and move an existing city respectively. Both these methods call the </w:t>
-      </w:r>
-      <w:proofErr w:type="spellStart"/>
-      <w:proofErr w:type="gramStart"/>
-      <w:r>
-        <w:rPr>
-          <w:rFonts w:ascii="Consolas" w:hAnsi="Consolas" w:cs="Calibri"/>
-          <w:sz w:val="20"/>
-          <w:szCs w:val="20"/>
-        </w:rPr>
-        <w:t>setChanged</w:t>
-      </w:r>
-      <w:proofErr w:type="spellEnd"/>
-      <w:r>
-        <w:rPr>
-          <w:rFonts w:ascii="Consolas" w:hAnsi="Consolas" w:cs="Calibri"/>
-          <w:sz w:val="20"/>
-          <w:szCs w:val="20"/>
-        </w:rPr>
-        <w:t>(</w:t>
-      </w:r>
-      <w:proofErr w:type="gramEnd"/>
+        <w:t xml:space="preserve">. </w:t>
+      </w:r>
+      <w:r>
+        <w:rPr>
+          <w:rFonts w:ascii="Calibri" w:hAnsi="Calibri" w:cs="Calibri"/>
+          <w:sz w:val="20"/>
+          <w:szCs w:val="20"/>
+        </w:rPr>
+        <w:t>In this method</w:t>
+      </w:r>
+      <w:r>
+        <w:rPr>
+          <w:rFonts w:ascii="Calibri" w:hAnsi="Calibri" w:cs="Calibri"/>
+          <w:sz w:val="20"/>
+          <w:szCs w:val="20"/>
+        </w:rPr>
+        <w:t xml:space="preserve">, once the </w:t>
+      </w:r>
+      <w:r>
+        <w:rPr>
+          <w:rFonts w:ascii="Calibri" w:hAnsi="Calibri" w:cs="Calibri"/>
+          <w:sz w:val="20"/>
+          <w:szCs w:val="20"/>
+        </w:rPr>
+        <w:t xml:space="preserve">shortest </w:t>
+      </w:r>
+      <w:r>
+        <w:rPr>
+          <w:rFonts w:ascii="Calibri" w:hAnsi="Calibri" w:cs="Calibri"/>
+          <w:sz w:val="20"/>
+          <w:szCs w:val="20"/>
+        </w:rPr>
+        <w:t xml:space="preserve">path is evaluated, we call </w:t>
+      </w:r>
+      <w:r>
+        <w:rPr>
+          <w:rFonts w:ascii="Calibri" w:hAnsi="Calibri" w:cs="Calibri"/>
+          <w:sz w:val="20"/>
+          <w:szCs w:val="20"/>
+        </w:rPr>
+        <w:t xml:space="preserve">the </w:t>
+      </w:r>
+      <w:r>
+        <w:rPr>
+          <w:rFonts w:ascii="Consolas" w:hAnsi="Consolas" w:cs="Calibri"/>
+          <w:sz w:val="20"/>
+          <w:szCs w:val="20"/>
+        </w:rPr>
+        <w:t>setChanged(</w:t>
+      </w:r>
       <w:r>
         <w:rPr>
           <w:rFonts w:ascii="Consolas" w:hAnsi="Consolas" w:cs="Calibri"/>
@@ -1435,7 +1557,7 @@
           <w:sz w:val="20"/>
           <w:szCs w:val="20"/>
         </w:rPr>
-        <w:t>object data</w:t>
+        <w:t>route</w:t>
       </w:r>
       <w:r>
         <w:rPr>
@@ -1445,39 +1567,77 @@
         </w:rPr>
         <w:t xml:space="preserve"> and then the </w:t>
       </w:r>
-      <w:proofErr w:type="spellStart"/>
-      <w:r>
-        <w:rPr>
-          <w:rFonts w:ascii="Consolas" w:hAnsi="Consolas" w:cs="Calibri"/>
-          <w:sz w:val="20"/>
-          <w:szCs w:val="20"/>
-        </w:rPr>
-        <w:t>notifyObservers</w:t>
-      </w:r>
-      <w:proofErr w:type="spellEnd"/>
-      <w:r>
-        <w:rPr>
-          <w:rFonts w:ascii="Consolas" w:hAnsi="Consolas" w:cs="Calibri"/>
-          <w:sz w:val="20"/>
-          <w:szCs w:val="20"/>
-        </w:rPr>
-        <w:t>()</w:t>
-      </w:r>
-      <w:r>
-        <w:rPr>
-          <w:rFonts w:ascii="Calibri" w:hAnsi="Calibri" w:cs="Calibri"/>
-          <w:sz w:val="20"/>
-          <w:szCs w:val="20"/>
-        </w:rPr>
-        <w:t xml:space="preserve"> methods to notify the observers.</w:t>
-      </w:r>
-      <w:r>
-        <w:rPr>
-          <w:rFonts w:ascii="Calibri" w:hAnsi="Calibri" w:cs="Calibri"/>
-          <w:sz w:val="20"/>
-          <w:szCs w:val="20"/>
-        </w:rPr>
-        <w:t xml:space="preserve"> This way, whenever a city is added/moved the shortest path is re-evaluated and displayed on screen.</w:t>
+      <w:r>
+        <w:rPr>
+          <w:rFonts w:ascii="Consolas" w:hAnsi="Consolas" w:cs="Calibri"/>
+          <w:sz w:val="20"/>
+          <w:szCs w:val="20"/>
+        </w:rPr>
+        <w:t>notifyObservers()</w:t>
+      </w:r>
+      <w:r>
+        <w:rPr>
+          <w:rFonts w:ascii="Calibri" w:hAnsi="Calibri" w:cs="Calibri"/>
+          <w:sz w:val="20"/>
+          <w:szCs w:val="20"/>
+        </w:rPr>
+        <w:t xml:space="preserve"> methods to notify the observers. This way, whenever </w:t>
+      </w:r>
+      <w:r>
+        <w:rPr>
+          <w:rFonts w:ascii="Calibri" w:hAnsi="Calibri" w:cs="Calibri"/>
+          <w:sz w:val="20"/>
+          <w:szCs w:val="20"/>
+        </w:rPr>
+        <w:t xml:space="preserve">the route is re-evaluated </w:t>
+      </w:r>
+      <w:r>
+        <w:rPr>
+          <w:rFonts w:ascii="Calibri" w:hAnsi="Calibri" w:cs="Calibri"/>
+          <w:sz w:val="20"/>
+          <w:szCs w:val="20"/>
+        </w:rPr>
+        <w:t xml:space="preserve">the </w:t>
+      </w:r>
+      <w:r>
+        <w:rPr>
+          <w:rFonts w:ascii="Calibri" w:hAnsi="Calibri" w:cs="Calibri"/>
+          <w:sz w:val="20"/>
+          <w:szCs w:val="20"/>
+        </w:rPr>
+        <w:t xml:space="preserve">route </w:t>
+      </w:r>
+      <w:r>
+        <w:rPr>
+          <w:rFonts w:ascii="Calibri" w:hAnsi="Calibri" w:cs="Calibri"/>
+          <w:sz w:val="20"/>
+          <w:szCs w:val="20"/>
+        </w:rPr>
+        <w:t>is</w:t>
+      </w:r>
+      <w:r>
+        <w:rPr>
+          <w:rFonts w:ascii="Calibri" w:hAnsi="Calibri" w:cs="Calibri"/>
+          <w:sz w:val="20"/>
+          <w:szCs w:val="20"/>
+        </w:rPr>
+        <w:t xml:space="preserve"> updated </w:t>
+      </w:r>
+      <w:r>
+        <w:rPr>
+          <w:rFonts w:ascii="Calibri" w:hAnsi="Calibri" w:cs="Calibri"/>
+          <w:sz w:val="20"/>
+          <w:szCs w:val="20"/>
+        </w:rPr>
+        <w:t>on the screen</w:t>
+      </w:r>
+      <w:r>
+        <w:rPr>
+          <w:rFonts w:ascii="Calibri" w:hAnsi="Calibri" w:cs="Calibri"/>
+          <w:sz w:val="20"/>
+          <w:szCs w:val="20"/>
+        </w:rPr>
+        <w:t>.</w:t>
       </w:r>
     </w:p>
     <w:p>

</xml_diff>